<commit_message>
Plano, Revisão e Validação de GRE aplicados ao eveRemind
Os referidos documentos foram instanciados para o projeto a partir de
seus templates, pequenas correções de referência foram realizadas e
imagens do logotipo do projeto foram adicionados (em várias resoluções)
para a pasta raiz de construção.
</commit_message>
<xml_diff>
--- a/Artefatos de Documentação/Processo Genérico/1-Gerencia de Requisitos/Processo de Gerencia de Requisitos - GRE.docx
+++ b/Artefatos de Documentação/Processo Genérico/1-Gerencia de Requisitos/Processo de Gerencia de Requisitos - GRE.docx
@@ -513,6 +513,8 @@
         </w:rPr>
         <w:t>Políticas</w:t>
       </w:r>
+      <w:bookmarkStart w:id="0" w:name="_GoBack"/>
+      <w:bookmarkEnd w:id="0"/>
     </w:p>
     <w:p>
       <w:pPr>
@@ -2701,7 +2703,16 @@
                   <w:sz w:val="22"/>
                   <w:szCs w:val="22"/>
                 </w:rPr>
-                <w:t xml:space="preserve">Especificação de Objetivos e Requisitos (EOR). </w:t>
+                <w:t>EOR</w:t>
+              </w:r>
+              <w:r>
+                <w:rPr>
+                  <w:rStyle w:val="Hyperlink"/>
+                  <w:rFonts w:ascii="Arial" w:hAnsi="Arial" w:cs="Arial"/>
+                  <w:sz w:val="22"/>
+                  <w:szCs w:val="22"/>
+                </w:rPr>
+                <w:t xml:space="preserve">. </w:t>
               </w:r>
             </w:hyperlink>
           </w:p>
@@ -3111,7 +3122,16 @@
                   <w:sz w:val="22"/>
                   <w:szCs w:val="22"/>
                 </w:rPr>
-                <w:t>Documento de Alteração de Requisitos.</w:t>
+                <w:t>SAR</w:t>
+              </w:r>
+              <w:r>
+                <w:rPr>
+                  <w:rStyle w:val="Hyperlink"/>
+                  <w:rFonts w:ascii="Arial" w:hAnsi="Arial" w:cs="Arial"/>
+                  <w:sz w:val="22"/>
+                  <w:szCs w:val="22"/>
+                </w:rPr>
+                <w:t>.</w:t>
               </w:r>
             </w:hyperlink>
           </w:p>
@@ -6529,16 +6549,7 @@
                 <w:rFonts w:ascii="Arial" w:hAnsi="Arial" w:cs="Arial"/>
                 <w:bCs/>
               </w:rPr>
-              <w:t>Qu</w:t>
-            </w:r>
-            <w:bookmarkStart w:id="0" w:name="_GoBack"/>
-            <w:bookmarkEnd w:id="0"/>
-            <w:r>
-              <w:rPr>
-                <w:rFonts w:ascii="Arial" w:hAnsi="Arial" w:cs="Arial"/>
-                <w:bCs/>
-              </w:rPr>
-              <w:t>ando</w:t>
+              <w:t>Quando</w:t>
             </w:r>
             <w:proofErr w:type="gramEnd"/>
             <w:r>
@@ -6932,7 +6943,7 @@
 
 <file path=word/numbering.xml><?xml version="1.0" encoding="utf-8"?>
 <w:numbering xmlns:wpc="http://schemas.microsoft.com/office/word/2010/wordprocessingCanvas" xmlns:mc="http://schemas.openxmlformats.org/markup-compatibility/2006" xmlns:o="urn:schemas-microsoft-com:office:office" xmlns:r="http://schemas.openxmlformats.org/officeDocument/2006/relationships" xmlns:m="http://schemas.openxmlformats.org/officeDocument/2006/math" xmlns:v="urn:schemas-microsoft-com:vml" xmlns:wp14="http://schemas.microsoft.com/office/word/2010/wordprocessingDrawing" xmlns:wp="http://schemas.openxmlformats.org/drawingml/2006/wordprocessingDrawing" xmlns:w10="urn:schemas-microsoft-com:office:word" xmlns:w="http://schemas.openxmlformats.org/wordprocessingml/2006/main" xmlns:w14="http://schemas.microsoft.com/office/word/2010/wordml" xmlns:w15="http://schemas.microsoft.com/office/word/2012/wordml" xmlns:wpg="http://schemas.microsoft.com/office/word/2010/wordprocessingGroup" xmlns:wpi="http://schemas.microsoft.com/office/word/2010/wordprocessingInk" xmlns:wne="http://schemas.microsoft.com/office/word/2006/wordml" xmlns:wps="http://schemas.microsoft.com/office/word/2010/wordprocessingShape" mc:Ignorable="w14 w15 wp14">
-  <w:abstractNum w:abstractNumId="0">
+  <w:abstractNum w:abstractNumId="0" w15:restartNumberingAfterBreak="0">
     <w:nsid w:val="059720E4"/>
     <w:multiLevelType w:val="hybridMultilevel"/>
     <w:tmpl w:val="EB6627BA"/>
@@ -7045,7 +7056,7 @@
       </w:rPr>
     </w:lvl>
   </w:abstractNum>
-  <w:abstractNum w:abstractNumId="1">
+  <w:abstractNum w:abstractNumId="1" w15:restartNumberingAfterBreak="0">
     <w:nsid w:val="066C13F8"/>
     <w:multiLevelType w:val="hybridMultilevel"/>
     <w:tmpl w:val="96663D5A"/>
@@ -7158,7 +7169,7 @@
       </w:rPr>
     </w:lvl>
   </w:abstractNum>
-  <w:abstractNum w:abstractNumId="2">
+  <w:abstractNum w:abstractNumId="2" w15:restartNumberingAfterBreak="0">
     <w:nsid w:val="15B44697"/>
     <w:multiLevelType w:val="hybridMultilevel"/>
     <w:tmpl w:val="A3BCCEC0"/>
@@ -7271,7 +7282,7 @@
       </w:rPr>
     </w:lvl>
   </w:abstractNum>
-  <w:abstractNum w:abstractNumId="3">
+  <w:abstractNum w:abstractNumId="3" w15:restartNumberingAfterBreak="0">
     <w:nsid w:val="29926F0C"/>
     <w:multiLevelType w:val="hybridMultilevel"/>
     <w:tmpl w:val="CF8CEBE0"/>
@@ -7384,7 +7395,7 @@
       </w:rPr>
     </w:lvl>
   </w:abstractNum>
-  <w:abstractNum w:abstractNumId="4">
+  <w:abstractNum w:abstractNumId="4" w15:restartNumberingAfterBreak="0">
     <w:nsid w:val="2C451CCC"/>
     <w:multiLevelType w:val="hybridMultilevel"/>
     <w:tmpl w:val="CDB8A9B2"/>
@@ -7497,7 +7508,7 @@
       </w:rPr>
     </w:lvl>
   </w:abstractNum>
-  <w:abstractNum w:abstractNumId="5">
+  <w:abstractNum w:abstractNumId="5" w15:restartNumberingAfterBreak="0">
     <w:nsid w:val="2D2A5915"/>
     <w:multiLevelType w:val="hybridMultilevel"/>
     <w:tmpl w:val="4C8632B8"/>
@@ -7611,7 +7622,7 @@
       </w:rPr>
     </w:lvl>
   </w:abstractNum>
-  <w:abstractNum w:abstractNumId="6">
+  <w:abstractNum w:abstractNumId="6" w15:restartNumberingAfterBreak="0">
     <w:nsid w:val="378F24ED"/>
     <w:multiLevelType w:val="multilevel"/>
     <w:tmpl w:val="0C0A001F"/>
@@ -7697,7 +7708,7 @@
       </w:pPr>
     </w:lvl>
   </w:abstractNum>
-  <w:abstractNum w:abstractNumId="7">
+  <w:abstractNum w:abstractNumId="7" w15:restartNumberingAfterBreak="0">
     <w:nsid w:val="3B2003C9"/>
     <w:multiLevelType w:val="hybridMultilevel"/>
     <w:tmpl w:val="8B862F58"/>
@@ -7786,7 +7797,7 @@
       </w:pPr>
     </w:lvl>
   </w:abstractNum>
-  <w:abstractNum w:abstractNumId="8">
+  <w:abstractNum w:abstractNumId="8" w15:restartNumberingAfterBreak="0">
     <w:nsid w:val="4E130713"/>
     <w:multiLevelType w:val="multilevel"/>
     <w:tmpl w:val="2AD6D2FA"/>
@@ -7935,7 +7946,7 @@
       </w:rPr>
     </w:lvl>
   </w:abstractNum>
-  <w:abstractNum w:abstractNumId="9">
+  <w:abstractNum w:abstractNumId="9" w15:restartNumberingAfterBreak="0">
     <w:nsid w:val="51892E4A"/>
     <w:multiLevelType w:val="multilevel"/>
     <w:tmpl w:val="0C0A001F"/>
@@ -8021,7 +8032,7 @@
       </w:pPr>
     </w:lvl>
   </w:abstractNum>
-  <w:abstractNum w:abstractNumId="10">
+  <w:abstractNum w:abstractNumId="10" w15:restartNumberingAfterBreak="0">
     <w:nsid w:val="59206506"/>
     <w:multiLevelType w:val="multilevel"/>
     <w:tmpl w:val="0C0A001F"/>
@@ -8107,7 +8118,7 @@
       </w:pPr>
     </w:lvl>
   </w:abstractNum>
-  <w:abstractNum w:abstractNumId="11">
+  <w:abstractNum w:abstractNumId="11" w15:restartNumberingAfterBreak="0">
     <w:nsid w:val="5B8968A0"/>
     <w:multiLevelType w:val="hybridMultilevel"/>
     <w:tmpl w:val="F95CEED4"/>
@@ -8221,7 +8232,7 @@
       </w:rPr>
     </w:lvl>
   </w:abstractNum>
-  <w:abstractNum w:abstractNumId="12">
+  <w:abstractNum w:abstractNumId="12" w15:restartNumberingAfterBreak="0">
     <w:nsid w:val="65D562CD"/>
     <w:multiLevelType w:val="multilevel"/>
     <w:tmpl w:val="0C0A001F"/>
@@ -8307,7 +8318,7 @@
       </w:pPr>
     </w:lvl>
   </w:abstractNum>
-  <w:abstractNum w:abstractNumId="13">
+  <w:abstractNum w:abstractNumId="13" w15:restartNumberingAfterBreak="0">
     <w:nsid w:val="756620B2"/>
     <w:multiLevelType w:val="hybridMultilevel"/>
     <w:tmpl w:val="06A08436"/>
@@ -8396,7 +8407,7 @@
       </w:pPr>
     </w:lvl>
   </w:abstractNum>
-  <w:abstractNum w:abstractNumId="14">
+  <w:abstractNum w:abstractNumId="14" w15:restartNumberingAfterBreak="0">
     <w:nsid w:val="7E3633A5"/>
     <w:multiLevelType w:val="multilevel"/>
     <w:tmpl w:val="108AFAB0"/>
@@ -9440,7 +9451,7 @@
 </file>
 
 <file path=customXml/itemProps1.xml><?xml version="1.0" encoding="utf-8"?>
-<ds:datastoreItem xmlns:ds="http://schemas.openxmlformats.org/officeDocument/2006/customXml" ds:itemID="{0BF0C40B-6BE0-4904-883D-04A7EB778A23}">
+<ds:datastoreItem xmlns:ds="http://schemas.openxmlformats.org/officeDocument/2006/customXml" ds:itemID="{AE09A8AA-598A-42CE-9225-9941D1B27F55}">
   <ds:schemaRefs>
     <ds:schemaRef ds:uri="http://schemas.openxmlformats.org/officeDocument/2006/bibliography"/>
   </ds:schemaRefs>

</xml_diff>